<commit_message>
Complete menu appearance. Empty scenes for MitarbeiterFoto and StandortFakultät subgames.
</commit_message>
<xml_diff>
--- a/klassenfindung.docx
+++ b/klassenfindung.docx
@@ -7,6 +7,225 @@
         <w:spacing w:after="0"/>
         <w:rPr>
           <w:b/>
+          <w:color w:val="BFBFBF" w:themeColor="background1" w:themeShade="BF"/>
+        </w:rPr>
+      </w:pPr>
+      <w:proofErr w:type="spellStart"/>
+      <w:r>
+        <w:rPr>
+          <w:b/>
+          <w:color w:val="BFBFBF" w:themeColor="background1" w:themeShade="BF"/>
+        </w:rPr>
+        <w:t>GameCreator</w:t>
+      </w:r>
+      <w:proofErr w:type="spellEnd"/>
+    </w:p>
+    <w:p>
+      <w:pPr>
+        <w:spacing w:after="0"/>
+        <w:rPr>
+          <w:b/>
+          <w:color w:val="BFBFBF" w:themeColor="background1" w:themeShade="BF"/>
+        </w:rPr>
+      </w:pPr>
+    </w:p>
+    <w:p>
+      <w:pPr>
+        <w:spacing w:after="0"/>
+        <w:ind w:left="708"/>
+        <w:rPr>
+          <w:i/>
+          <w:color w:val="BFBFBF" w:themeColor="background1" w:themeShade="BF"/>
+        </w:rPr>
+      </w:pPr>
+      <w:r>
+        <w:rPr>
+          <w:i/>
+          <w:color w:val="BFBFBF" w:themeColor="background1" w:themeShade="BF"/>
+        </w:rPr>
+        <w:t xml:space="preserve">Der </w:t>
+      </w:r>
+      <w:proofErr w:type="spellStart"/>
+      <w:r>
+        <w:rPr>
+          <w:i/>
+          <w:color w:val="BFBFBF" w:themeColor="background1" w:themeShade="BF"/>
+        </w:rPr>
+        <w:t>GameCreator</w:t>
+      </w:r>
+      <w:proofErr w:type="spellEnd"/>
+      <w:r>
+        <w:rPr>
+          <w:i/>
+          <w:color w:val="BFBFBF" w:themeColor="background1" w:themeShade="BF"/>
+        </w:rPr>
+        <w:t xml:space="preserve"> erstellt aus den im Haupt- und Voreinstellungsmenü festgelegten Eingaben ein Spiel und startet es.</w:t>
+      </w:r>
+    </w:p>
+    <w:p>
+      <w:pPr>
+        <w:spacing w:after="0"/>
+        <w:rPr>
+          <w:i/>
+          <w:color w:val="BFBFBF" w:themeColor="background1" w:themeShade="BF"/>
+        </w:rPr>
+      </w:pPr>
+    </w:p>
+    <w:p>
+      <w:pPr>
+        <w:pStyle w:val="Listenabsatz"/>
+        <w:numPr>
+          <w:ilvl w:val="0"/>
+          <w:numId w:val="6"/>
+        </w:numPr>
+        <w:spacing w:after="0"/>
+        <w:rPr>
+          <w:i/>
+          <w:color w:val="BFBFBF" w:themeColor="background1" w:themeShade="BF"/>
+        </w:rPr>
+      </w:pPr>
+      <w:r>
+        <w:rPr>
+          <w:i/>
+          <w:color w:val="BFBFBF" w:themeColor="background1" w:themeShade="BF"/>
+        </w:rPr>
+        <w:t xml:space="preserve">besitzt die Buttons zum </w:t>
+      </w:r>
+      <w:r>
+        <w:rPr>
+          <w:i/>
+          <w:color w:val="BFBFBF" w:themeColor="background1" w:themeShade="BF"/>
+        </w:rPr>
+        <w:t>F</w:t>
+      </w:r>
+      <w:r>
+        <w:rPr>
+          <w:i/>
+          <w:color w:val="BFBFBF" w:themeColor="background1" w:themeShade="BF"/>
+        </w:rPr>
+        <w:t>estlegen der Spieleranzahl.</w:t>
+      </w:r>
+    </w:p>
+    <w:p>
+      <w:pPr>
+        <w:pStyle w:val="Listenabsatz"/>
+        <w:numPr>
+          <w:ilvl w:val="0"/>
+          <w:numId w:val="6"/>
+        </w:numPr>
+        <w:spacing w:after="0"/>
+        <w:rPr>
+          <w:i/>
+          <w:color w:val="BFBFBF" w:themeColor="background1" w:themeShade="BF"/>
+        </w:rPr>
+      </w:pPr>
+      <w:r>
+        <w:rPr>
+          <w:i/>
+          <w:color w:val="BFBFBF" w:themeColor="background1" w:themeShade="BF"/>
+        </w:rPr>
+        <w:t>besitzt einen Startbutton.</w:t>
+      </w:r>
+    </w:p>
+    <w:p>
+      <w:pPr>
+        <w:pStyle w:val="Listenabsatz"/>
+        <w:numPr>
+          <w:ilvl w:val="0"/>
+          <w:numId w:val="6"/>
+        </w:numPr>
+        <w:spacing w:after="0"/>
+        <w:rPr>
+          <w:i/>
+          <w:color w:val="BFBFBF" w:themeColor="background1" w:themeShade="BF"/>
+        </w:rPr>
+      </w:pPr>
+      <w:r>
+        <w:rPr>
+          <w:i/>
+          <w:color w:val="BFBFBF" w:themeColor="background1" w:themeShade="BF"/>
+        </w:rPr>
+        <w:t>besitzt einen Button zum</w:t>
+      </w:r>
+      <w:r>
+        <w:rPr>
+          <w:i/>
+          <w:color w:val="BFBFBF" w:themeColor="background1" w:themeShade="BF"/>
+        </w:rPr>
+        <w:t xml:space="preserve"> Aufrufen des Einstellungsmenüs.</w:t>
+      </w:r>
+    </w:p>
+    <w:p>
+      <w:pPr>
+        <w:pStyle w:val="Listenabsatz"/>
+        <w:numPr>
+          <w:ilvl w:val="0"/>
+          <w:numId w:val="6"/>
+        </w:numPr>
+        <w:spacing w:after="0"/>
+        <w:rPr>
+          <w:i/>
+          <w:color w:val="BFBFBF" w:themeColor="background1" w:themeShade="BF"/>
+        </w:rPr>
+      </w:pPr>
+      <w:r>
+        <w:rPr>
+          <w:i/>
+          <w:color w:val="BFBFBF" w:themeColor="background1" w:themeShade="BF"/>
+        </w:rPr>
+        <w:t xml:space="preserve">kann mit einem Handler auf Betätigen der Buttons des Hauptmenüs reagieren. </w:t>
+      </w:r>
+    </w:p>
+    <w:p>
+      <w:pPr>
+        <w:pStyle w:val="Listenabsatz"/>
+        <w:numPr>
+          <w:ilvl w:val="0"/>
+          <w:numId w:val="6"/>
+        </w:numPr>
+        <w:spacing w:after="0"/>
+        <w:rPr>
+          <w:i/>
+          <w:color w:val="BFBFBF" w:themeColor="background1" w:themeShade="BF"/>
+        </w:rPr>
+      </w:pPr>
+      <w:r>
+        <w:rPr>
+          <w:i/>
+          <w:color w:val="BFBFBF" w:themeColor="background1" w:themeShade="BF"/>
+        </w:rPr>
+        <w:t xml:space="preserve">kann mit einem Handler auf Betätigen der Buttons des </w:t>
+      </w:r>
+      <w:r>
+        <w:rPr>
+          <w:i/>
+          <w:color w:val="BFBFBF" w:themeColor="background1" w:themeShade="BF"/>
+        </w:rPr>
+        <w:t>Voreinstellungsmenüs</w:t>
+      </w:r>
+      <w:r>
+        <w:rPr>
+          <w:i/>
+          <w:color w:val="BFBFBF" w:themeColor="background1" w:themeShade="BF"/>
+        </w:rPr>
+        <w:t xml:space="preserve"> reagieren.</w:t>
+      </w:r>
+    </w:p>
+    <w:p>
+      <w:pPr>
+        <w:pStyle w:val="Listenabsatz"/>
+        <w:spacing w:after="0"/>
+        <w:ind w:left="360"/>
+        <w:rPr>
+          <w:i/>
+        </w:rPr>
+      </w:pPr>
+    </w:p>
+    <w:p>
+      <w:pPr>
+        <w:spacing w:after="0"/>
+        <w:rPr>
+          <w:b/>
         </w:rPr>
       </w:pPr>
       <w:r>
@@ -48,7 +267,21 @@
         <w:rPr>
           <w:i/>
         </w:rPr>
-        <w:t xml:space="preserve"> und gibt diese an das aktuelle Subgame weiter.</w:t>
+        <w:t xml:space="preserve"> und gibt diese an das aktuelle </w:t>
+      </w:r>
+      <w:proofErr w:type="spellStart"/>
+      <w:r>
+        <w:rPr>
+          <w:i/>
+        </w:rPr>
+        <w:t>Subgame</w:t>
+      </w:r>
+      <w:proofErr w:type="spellEnd"/>
+      <w:r>
+        <w:rPr>
+          <w:i/>
+        </w:rPr>
+        <w:t xml:space="preserve"> weiter.</w:t>
       </w:r>
     </w:p>
     <w:p>
@@ -82,9 +315,11 @@
       <w:r>
         <w:t xml:space="preserve"> </w:t>
       </w:r>
+      <w:proofErr w:type="spellStart"/>
       <w:r>
         <w:t>Subgames</w:t>
       </w:r>
+      <w:proofErr w:type="spellEnd"/>
       <w:r>
         <w:t>.</w:t>
       </w:r>
@@ -120,7 +355,7 @@
         <w:ind w:left="360"/>
       </w:pPr>
       <w:r>
-        <w:t>kann mit mehreren Spielparametern instantiiert werden.</w:t>
+        <w:t>besitzt Erfolgs- und Misserfolgsmeldungen an die Spieler.</w:t>
       </w:r>
     </w:p>
     <w:p>
@@ -134,7 +369,15 @@
         <w:ind w:left="360"/>
       </w:pPr>
       <w:r>
-        <w:t>kann gestartet werden.</w:t>
+        <w:t xml:space="preserve">kann mit mehreren Spielparametern </w:t>
+      </w:r>
+      <w:proofErr w:type="spellStart"/>
+      <w:r>
+        <w:t>instantiiert</w:t>
+      </w:r>
+      <w:proofErr w:type="spellEnd"/>
+      <w:r>
+        <w:t xml:space="preserve"> werden.</w:t>
       </w:r>
     </w:p>
     <w:p>
@@ -148,7 +391,7 @@
         <w:ind w:left="360"/>
       </w:pPr>
       <w:r>
-        <w:t>kann pausiert werden.</w:t>
+        <w:t>kann gestartet werden.</w:t>
       </w:r>
     </w:p>
     <w:p>
@@ -162,32 +405,48 @@
         <w:ind w:left="360"/>
       </w:pPr>
       <w:r>
+        <w:t>kann pausiert werden.</w:t>
+      </w:r>
+    </w:p>
+    <w:p>
+      <w:pPr>
+        <w:pStyle w:val="Listenabsatz"/>
+        <w:numPr>
+          <w:ilvl w:val="0"/>
+          <w:numId w:val="1"/>
+        </w:numPr>
+        <w:spacing w:after="0"/>
+        <w:ind w:left="360"/>
+      </w:pPr>
+      <w:r>
         <w:t>kann nach dem Pausieren fortgesetzt werden.</w:t>
       </w:r>
-    </w:p>
-    <w:p>
-      <w:pPr>
-        <w:spacing w:after="0"/>
-      </w:pPr>
-    </w:p>
-    <w:p>
-      <w:pPr>
-        <w:spacing w:after="0"/>
-      </w:pPr>
-    </w:p>
-    <w:p>
-      <w:pPr>
-        <w:spacing w:after="0"/>
-        <w:rPr>
-          <w:b/>
-        </w:rPr>
-      </w:pPr>
+      <w:bookmarkStart w:id="0" w:name="_GoBack"/>
+      <w:bookmarkEnd w:id="0"/>
+      <w:r>
+        <w:t xml:space="preserve"> </w:t>
+      </w:r>
+    </w:p>
+    <w:p>
+      <w:pPr>
+        <w:spacing w:after="0"/>
+      </w:pPr>
+    </w:p>
+    <w:p>
+      <w:pPr>
+        <w:spacing w:after="0"/>
+        <w:rPr>
+          <w:b/>
+        </w:rPr>
+      </w:pPr>
+      <w:proofErr w:type="spellStart"/>
       <w:r>
         <w:rPr>
           <w:b/>
         </w:rPr>
         <w:t>Subgame</w:t>
       </w:r>
+      <w:proofErr w:type="spellEnd"/>
     </w:p>
     <w:p>
       <w:pPr>
@@ -211,12 +470,14 @@
         </w:rPr>
         <w:t xml:space="preserve">Ein </w:t>
       </w:r>
+      <w:proofErr w:type="spellStart"/>
       <w:r>
         <w:rPr>
           <w:i/>
         </w:rPr>
         <w:t>Subgame</w:t>
       </w:r>
+      <w:proofErr w:type="spellEnd"/>
       <w:r>
         <w:rPr>
           <w:i/>
@@ -233,7 +494,35 @@
         <w:rPr>
           <w:i/>
         </w:rPr>
-        <w:t>In Unity bildet jedes Subgame eine eigene Scene.</w:t>
+        <w:t xml:space="preserve">In </w:t>
+      </w:r>
+      <w:proofErr w:type="spellStart"/>
+      <w:r>
+        <w:rPr>
+          <w:i/>
+        </w:rPr>
+        <w:t>Unity</w:t>
+      </w:r>
+      <w:proofErr w:type="spellEnd"/>
+      <w:r>
+        <w:rPr>
+          <w:i/>
+        </w:rPr>
+        <w:t xml:space="preserve"> bildet jedes </w:t>
+      </w:r>
+      <w:proofErr w:type="spellStart"/>
+      <w:r>
+        <w:rPr>
+          <w:i/>
+        </w:rPr>
+        <w:t>Subgame</w:t>
+      </w:r>
+      <w:proofErr w:type="spellEnd"/>
+      <w:r>
+        <w:rPr>
+          <w:i/>
+        </w:rPr>
+        <w:t xml:space="preserve"> eine eigene Scene.</w:t>
       </w:r>
     </w:p>
     <w:p>
@@ -271,8 +560,13 @@
         <w:t>Zahl, die beschreibt auf wie viele</w:t>
       </w:r>
       <w:r>
-        <w:t xml:space="preserve"> ReactionTasks</w:t>
-      </w:r>
+        <w:t xml:space="preserve"> </w:t>
+      </w:r>
+      <w:proofErr w:type="spellStart"/>
+      <w:r>
+        <w:t>ReactionTasks</w:t>
+      </w:r>
+      <w:proofErr w:type="spellEnd"/>
       <w:r>
         <w:t xml:space="preserve"> </w:t>
       </w:r>
@@ -310,8 +604,6 @@
       <w:r>
         <w:t>b</w:t>
       </w:r>
-      <w:bookmarkStart w:id="0" w:name="_GoBack"/>
-      <w:bookmarkEnd w:id="0"/>
       <w:r>
         <w:t xml:space="preserve">esitzt eine </w:t>
       </w:r>
@@ -341,8 +633,13 @@
       <w:r>
         <w:t xml:space="preserve"> </w:t>
       </w:r>
-      <w:r>
-        <w:t>ReactionTasks bisher korrekt reagiert wurde.</w:t>
+      <w:proofErr w:type="spellStart"/>
+      <w:r>
+        <w:t>ReactionTasks</w:t>
+      </w:r>
+      <w:proofErr w:type="spellEnd"/>
+      <w:r>
+        <w:t xml:space="preserve"> bisher korrekt reagiert wurde.</w:t>
       </w:r>
     </w:p>
     <w:p>
@@ -358,9 +655,11 @@
       <w:r>
         <w:t xml:space="preserve">kann </w:t>
       </w:r>
+      <w:proofErr w:type="spellStart"/>
       <w:r>
         <w:t>ReactionTasks</w:t>
       </w:r>
+      <w:proofErr w:type="spellEnd"/>
       <w:r>
         <w:t xml:space="preserve"> erzeugen</w:t>
       </w:r>
@@ -385,12 +684,14 @@
           <w:b/>
         </w:rPr>
       </w:pPr>
+      <w:proofErr w:type="spellStart"/>
       <w:r>
         <w:rPr>
           <w:b/>
         </w:rPr>
         <w:t>ReactionTask</w:t>
       </w:r>
+      <w:proofErr w:type="spellEnd"/>
     </w:p>
     <w:p>
       <w:pPr>
@@ -412,7 +713,35 @@
         <w:rPr>
           <w:i/>
         </w:rPr>
-        <w:t>Ein ReactionTask ist ein einzelner Abschnitt eines Subgames.</w:t>
+        <w:t xml:space="preserve">Ein </w:t>
+      </w:r>
+      <w:proofErr w:type="spellStart"/>
+      <w:r>
+        <w:rPr>
+          <w:i/>
+        </w:rPr>
+        <w:t>ReactionTask</w:t>
+      </w:r>
+      <w:proofErr w:type="spellEnd"/>
+      <w:r>
+        <w:rPr>
+          <w:i/>
+        </w:rPr>
+        <w:t xml:space="preserve"> ist ein einzelner Abschnitt eines </w:t>
+      </w:r>
+      <w:proofErr w:type="spellStart"/>
+      <w:r>
+        <w:rPr>
+          <w:i/>
+        </w:rPr>
+        <w:t>Subgames</w:t>
+      </w:r>
+      <w:proofErr w:type="spellEnd"/>
+      <w:r>
+        <w:rPr>
+          <w:i/>
+        </w:rPr>
+        <w:t>.</w:t>
       </w:r>
       <w:r>
         <w:rPr>
@@ -473,18 +802,36 @@
           <w:b/>
         </w:rPr>
       </w:pPr>
+      <w:proofErr w:type="spellStart"/>
+      <w:proofErr w:type="gramStart"/>
       <w:r>
         <w:rPr>
           <w:b/>
         </w:rPr>
         <w:t>BoundedReactionTask</w:t>
       </w:r>
-      <w:r>
-        <w:rPr>
-          <w:b/>
-        </w:rPr>
-        <w:t xml:space="preserve"> : ReactionTask</w:t>
-      </w:r>
+      <w:proofErr w:type="spellEnd"/>
+      <w:r>
+        <w:rPr>
+          <w:b/>
+        </w:rPr>
+        <w:t xml:space="preserve"> :</w:t>
+      </w:r>
+      <w:proofErr w:type="gramEnd"/>
+      <w:r>
+        <w:rPr>
+          <w:b/>
+        </w:rPr>
+        <w:t xml:space="preserve"> </w:t>
+      </w:r>
+      <w:proofErr w:type="spellStart"/>
+      <w:r>
+        <w:rPr>
+          <w:b/>
+        </w:rPr>
+        <w:t>ReactionTask</w:t>
+      </w:r>
+      <w:proofErr w:type="spellEnd"/>
     </w:p>
     <w:p>
       <w:pPr>
@@ -506,7 +853,36 @@
         <w:rPr>
           <w:i/>
         </w:rPr>
-        <w:t>Ein BoundedReactionTask ist ein zeitlich begrenzter Abschnitt eines Subgames.</w:t>
+        <w:lastRenderedPageBreak/>
+        <w:t xml:space="preserve">Ein </w:t>
+      </w:r>
+      <w:proofErr w:type="spellStart"/>
+      <w:r>
+        <w:rPr>
+          <w:i/>
+        </w:rPr>
+        <w:t>BoundedReactionTask</w:t>
+      </w:r>
+      <w:proofErr w:type="spellEnd"/>
+      <w:r>
+        <w:rPr>
+          <w:i/>
+        </w:rPr>
+        <w:t xml:space="preserve"> ist ein zeitlich begrenzter Abschnitt eines </w:t>
+      </w:r>
+      <w:proofErr w:type="spellStart"/>
+      <w:r>
+        <w:rPr>
+          <w:i/>
+        </w:rPr>
+        <w:t>Subgames</w:t>
+      </w:r>
+      <w:proofErr w:type="spellEnd"/>
+      <w:r>
+        <w:rPr>
+          <w:i/>
+        </w:rPr>
+        <w:t>.</w:t>
       </w:r>
       <w:r>
         <w:rPr>
@@ -569,18 +945,36 @@
           <w:b/>
         </w:rPr>
       </w:pPr>
+      <w:proofErr w:type="spellStart"/>
+      <w:proofErr w:type="gramStart"/>
       <w:r>
         <w:rPr>
           <w:b/>
         </w:rPr>
         <w:t>UnboundedReactionTask</w:t>
       </w:r>
-      <w:r>
-        <w:rPr>
-          <w:b/>
-        </w:rPr>
-        <w:t xml:space="preserve"> : ReactionTask</w:t>
-      </w:r>
+      <w:proofErr w:type="spellEnd"/>
+      <w:r>
+        <w:rPr>
+          <w:b/>
+        </w:rPr>
+        <w:t xml:space="preserve"> :</w:t>
+      </w:r>
+      <w:proofErr w:type="gramEnd"/>
+      <w:r>
+        <w:rPr>
+          <w:b/>
+        </w:rPr>
+        <w:t xml:space="preserve"> </w:t>
+      </w:r>
+      <w:proofErr w:type="spellStart"/>
+      <w:r>
+        <w:rPr>
+          <w:b/>
+        </w:rPr>
+        <w:t>ReactionTask</w:t>
+      </w:r>
+      <w:proofErr w:type="spellEnd"/>
     </w:p>
     <w:p>
       <w:pPr>
@@ -602,14 +996,41 @@
         <w:rPr>
           <w:i/>
         </w:rPr>
-        <w:lastRenderedPageBreak/>
-        <w:t>Ein Unbounded</w:t>
-      </w:r>
-      <w:r>
-        <w:rPr>
-          <w:i/>
-        </w:rPr>
-        <w:t>ReactionTask ist ein zeitlich unbegrenzter Abschnitt eines Subgames. Er bleibt solange angezeigt, bis ein Spieler reagiert. Während seiner Anzeigezeit verändert sich der Zustand der kritischen Eigenschaft ein- oder mehrmalig.</w:t>
+        <w:t xml:space="preserve">Ein </w:t>
+      </w:r>
+      <w:proofErr w:type="spellStart"/>
+      <w:r>
+        <w:rPr>
+          <w:i/>
+        </w:rPr>
+        <w:t>Unbounded</w:t>
+      </w:r>
+      <w:r>
+        <w:rPr>
+          <w:i/>
+        </w:rPr>
+        <w:t>ReactionTask</w:t>
+      </w:r>
+      <w:proofErr w:type="spellEnd"/>
+      <w:r>
+        <w:rPr>
+          <w:i/>
+        </w:rPr>
+        <w:t xml:space="preserve"> ist ein zeitlich unbegrenzter Abschnitt eines </w:t>
+      </w:r>
+      <w:proofErr w:type="spellStart"/>
+      <w:r>
+        <w:rPr>
+          <w:i/>
+        </w:rPr>
+        <w:t>Subgames</w:t>
+      </w:r>
+      <w:proofErr w:type="spellEnd"/>
+      <w:r>
+        <w:rPr>
+          <w:i/>
+        </w:rPr>
+        <w:t>. Er bleibt solange angezeigt, bis ein Spieler reagiert. Während seiner Anzeigezeit verändert sich der Zustand der kritischen Eigenschaft ein- oder mehrmalig.</w:t>
       </w:r>
     </w:p>
     <w:p>
@@ -656,7 +1077,21 @@
         <w:rPr>
           <w:i/>
         </w:rPr>
-        <w:t>Ein Player ist das Modell eines teilnehmenden Spielers. Dieser reagiert über sein Steuerungselement auf die einzelnen ReactionTasks.</w:t>
+        <w:t xml:space="preserve">Ein Player ist das Modell eines teilnehmenden Spielers. Dieser reagiert über sein Steuerungselement auf die einzelnen </w:t>
+      </w:r>
+      <w:proofErr w:type="spellStart"/>
+      <w:r>
+        <w:rPr>
+          <w:i/>
+        </w:rPr>
+        <w:t>ReactionTasks</w:t>
+      </w:r>
+      <w:proofErr w:type="spellEnd"/>
+      <w:r>
+        <w:rPr>
+          <w:i/>
+        </w:rPr>
+        <w:t>.</w:t>
       </w:r>
     </w:p>
     <w:p>
@@ -706,16 +1141,19 @@
         <w:ind w:left="360"/>
       </w:pPr>
       <w:r>
-        <w:t>kann auf eine ReactionTask reagieren</w:t>
+        <w:t xml:space="preserve">kann auf eine </w:t>
+      </w:r>
+      <w:proofErr w:type="spellStart"/>
+      <w:r>
+        <w:t>ReactionTask</w:t>
+      </w:r>
+      <w:proofErr w:type="spellEnd"/>
+      <w:r>
+        <w:t xml:space="preserve"> reagieren</w:t>
       </w:r>
       <w:r>
         <w:t>.</w:t>
       </w:r>
-    </w:p>
-    <w:p>
-      <w:pPr>
-        <w:spacing w:after="0"/>
-      </w:pPr>
     </w:p>
     <w:sectPr>
       <w:pgSz w:w="11906" w:h="16838"/>
@@ -843,6 +1281,119 @@
     </w:lvl>
   </w:abstractNum>
   <w:abstractNum w:abstractNumId="1" w15:restartNumberingAfterBreak="0">
+    <w:nsid w:val="05D74360"/>
+    <w:multiLevelType w:val="hybridMultilevel"/>
+    <w:tmpl w:val="DAE29166"/>
+    <w:lvl w:ilvl="0" w:tplc="7B888B70">
+      <w:start w:val="1"/>
+      <w:numFmt w:val="bullet"/>
+      <w:lvlText w:val=""/>
+      <w:lvlJc w:val="left"/>
+      <w:pPr>
+        <w:ind w:left="360" w:hanging="360"/>
+      </w:pPr>
+      <w:rPr>
+        <w:rFonts w:ascii="Symbol" w:hAnsi="Symbol" w:hint="default"/>
+      </w:rPr>
+    </w:lvl>
+    <w:lvl w:ilvl="1" w:tplc="04070003" w:tentative="1">
+      <w:start w:val="1"/>
+      <w:numFmt w:val="bullet"/>
+      <w:lvlText w:val="o"/>
+      <w:lvlJc w:val="left"/>
+      <w:pPr>
+        <w:ind w:left="1080" w:hanging="360"/>
+      </w:pPr>
+      <w:rPr>
+        <w:rFonts w:ascii="Courier New" w:hAnsi="Courier New" w:cs="Courier New" w:hint="default"/>
+      </w:rPr>
+    </w:lvl>
+    <w:lvl w:ilvl="2" w:tplc="04070005" w:tentative="1">
+      <w:start w:val="1"/>
+      <w:numFmt w:val="bullet"/>
+      <w:lvlText w:val=""/>
+      <w:lvlJc w:val="left"/>
+      <w:pPr>
+        <w:ind w:left="1800" w:hanging="360"/>
+      </w:pPr>
+      <w:rPr>
+        <w:rFonts w:ascii="Wingdings" w:hAnsi="Wingdings" w:hint="default"/>
+      </w:rPr>
+    </w:lvl>
+    <w:lvl w:ilvl="3" w:tplc="04070001" w:tentative="1">
+      <w:start w:val="1"/>
+      <w:numFmt w:val="bullet"/>
+      <w:lvlText w:val=""/>
+      <w:lvlJc w:val="left"/>
+      <w:pPr>
+        <w:ind w:left="2520" w:hanging="360"/>
+      </w:pPr>
+      <w:rPr>
+        <w:rFonts w:ascii="Symbol" w:hAnsi="Symbol" w:hint="default"/>
+      </w:rPr>
+    </w:lvl>
+    <w:lvl w:ilvl="4" w:tplc="04070003" w:tentative="1">
+      <w:start w:val="1"/>
+      <w:numFmt w:val="bullet"/>
+      <w:lvlText w:val="o"/>
+      <w:lvlJc w:val="left"/>
+      <w:pPr>
+        <w:ind w:left="3240" w:hanging="360"/>
+      </w:pPr>
+      <w:rPr>
+        <w:rFonts w:ascii="Courier New" w:hAnsi="Courier New" w:cs="Courier New" w:hint="default"/>
+      </w:rPr>
+    </w:lvl>
+    <w:lvl w:ilvl="5" w:tplc="04070005" w:tentative="1">
+      <w:start w:val="1"/>
+      <w:numFmt w:val="bullet"/>
+      <w:lvlText w:val=""/>
+      <w:lvlJc w:val="left"/>
+      <w:pPr>
+        <w:ind w:left="3960" w:hanging="360"/>
+      </w:pPr>
+      <w:rPr>
+        <w:rFonts w:ascii="Wingdings" w:hAnsi="Wingdings" w:hint="default"/>
+      </w:rPr>
+    </w:lvl>
+    <w:lvl w:ilvl="6" w:tplc="04070001" w:tentative="1">
+      <w:start w:val="1"/>
+      <w:numFmt w:val="bullet"/>
+      <w:lvlText w:val=""/>
+      <w:lvlJc w:val="left"/>
+      <w:pPr>
+        <w:ind w:left="4680" w:hanging="360"/>
+      </w:pPr>
+      <w:rPr>
+        <w:rFonts w:ascii="Symbol" w:hAnsi="Symbol" w:hint="default"/>
+      </w:rPr>
+    </w:lvl>
+    <w:lvl w:ilvl="7" w:tplc="04070003" w:tentative="1">
+      <w:start w:val="1"/>
+      <w:numFmt w:val="bullet"/>
+      <w:lvlText w:val="o"/>
+      <w:lvlJc w:val="left"/>
+      <w:pPr>
+        <w:ind w:left="5400" w:hanging="360"/>
+      </w:pPr>
+      <w:rPr>
+        <w:rFonts w:ascii="Courier New" w:hAnsi="Courier New" w:cs="Courier New" w:hint="default"/>
+      </w:rPr>
+    </w:lvl>
+    <w:lvl w:ilvl="8" w:tplc="04070005" w:tentative="1">
+      <w:start w:val="1"/>
+      <w:numFmt w:val="bullet"/>
+      <w:lvlText w:val=""/>
+      <w:lvlJc w:val="left"/>
+      <w:pPr>
+        <w:ind w:left="6120" w:hanging="360"/>
+      </w:pPr>
+      <w:rPr>
+        <w:rFonts w:ascii="Wingdings" w:hAnsi="Wingdings" w:hint="default"/>
+      </w:rPr>
+    </w:lvl>
+  </w:abstractNum>
+  <w:abstractNum w:abstractNumId="2" w15:restartNumberingAfterBreak="0">
     <w:nsid w:val="11C262C1"/>
     <w:multiLevelType w:val="hybridMultilevel"/>
     <w:tmpl w:val="82EACB0A"/>
@@ -955,7 +1506,7 @@
       </w:rPr>
     </w:lvl>
   </w:abstractNum>
-  <w:abstractNum w:abstractNumId="2" w15:restartNumberingAfterBreak="0">
+  <w:abstractNum w:abstractNumId="3" w15:restartNumberingAfterBreak="0">
     <w:nsid w:val="5B412791"/>
     <w:multiLevelType w:val="hybridMultilevel"/>
     <w:tmpl w:val="35068982"/>
@@ -1068,7 +1619,7 @@
       </w:rPr>
     </w:lvl>
   </w:abstractNum>
-  <w:abstractNum w:abstractNumId="3" w15:restartNumberingAfterBreak="0">
+  <w:abstractNum w:abstractNumId="4" w15:restartNumberingAfterBreak="0">
     <w:nsid w:val="5E437A76"/>
     <w:multiLevelType w:val="hybridMultilevel"/>
     <w:tmpl w:val="A4FAAD66"/>
@@ -1181,7 +1732,7 @@
       </w:rPr>
     </w:lvl>
   </w:abstractNum>
-  <w:abstractNum w:abstractNumId="4" w15:restartNumberingAfterBreak="0">
+  <w:abstractNum w:abstractNumId="5" w15:restartNumberingAfterBreak="0">
     <w:nsid w:val="74442547"/>
     <w:multiLevelType w:val="hybridMultilevel"/>
     <w:tmpl w:val="B0AC5C16"/>
@@ -1295,19 +1846,22 @@
     </w:lvl>
   </w:abstractNum>
   <w:num w:numId="1">
+    <w:abstractNumId w:val="5"/>
+  </w:num>
+  <w:num w:numId="2">
+    <w:abstractNumId w:val="3"/>
+  </w:num>
+  <w:num w:numId="3">
     <w:abstractNumId w:val="4"/>
   </w:num>
-  <w:num w:numId="2">
+  <w:num w:numId="4">
     <w:abstractNumId w:val="2"/>
-  </w:num>
-  <w:num w:numId="3">
-    <w:abstractNumId w:val="3"/>
-  </w:num>
-  <w:num w:numId="4">
-    <w:abstractNumId w:val="1"/>
   </w:num>
   <w:num w:numId="5">
     <w:abstractNumId w:val="0"/>
+  </w:num>
+  <w:num w:numId="6">
+    <w:abstractNumId w:val="1"/>
   </w:num>
 </w:numbering>
 </file>

</xml_diff>